<commit_message>
Changes in 3.Visual Studio Community 2022 installation guide
</commit_message>
<xml_diff>
--- a/C# Basics/3. Visual Studio Community 2022 инсталация.docx
+++ b/C# Basics/3. Visual Studio Community 2022 инсталация.docx
@@ -51,7 +51,6 @@
         </w:numPr>
         <w:rPr>
           <w:rFonts w:ascii="Arial" w:hAnsi="Arial" w:cs="Arial"/>
-          <w:b/>
           <w:sz w:val="28"/>
           <w:szCs w:val="28"/>
           <w:lang w:val="pt-BR"/>
@@ -60,7 +59,6 @@
       <w:r>
         <w:rPr>
           <w:rFonts w:ascii="Arial" w:hAnsi="Arial" w:cs="Arial"/>
-          <w:b/>
           <w:sz w:val="28"/>
           <w:szCs w:val="28"/>
           <w:lang w:val="bg-BG"/>
@@ -70,7 +68,6 @@
       <w:r>
         <w:rPr>
           <w:rFonts w:ascii="Arial" w:hAnsi="Arial" w:cs="Arial"/>
-          <w:b/>
           <w:sz w:val="28"/>
           <w:szCs w:val="28"/>
           <w:lang w:val="bg-BG"/>
@@ -80,7 +77,6 @@
       <w:r>
         <w:rPr>
           <w:rFonts w:ascii="Arial" w:hAnsi="Arial" w:cs="Arial"/>
-          <w:b/>
           <w:sz w:val="28"/>
           <w:szCs w:val="28"/>
           <w:lang w:val="bg-BG"/>
@@ -90,7 +86,6 @@
       <w:r>
         <w:rPr>
           <w:rFonts w:ascii="Arial" w:hAnsi="Arial" w:cs="Arial"/>
-          <w:b/>
           <w:sz w:val="28"/>
           <w:szCs w:val="28"/>
           <w:lang w:val="en-US"/>
@@ -216,7 +211,6 @@
         </w:numPr>
         <w:rPr>
           <w:rFonts w:ascii="Arial" w:hAnsi="Arial" w:cs="Arial"/>
-          <w:b/>
           <w:sz w:val="28"/>
           <w:szCs w:val="28"/>
           <w:lang w:val="pt-BR"/>
@@ -225,7 +219,6 @@
       <w:r>
         <w:rPr>
           <w:rFonts w:ascii="Arial" w:hAnsi="Arial" w:cs="Arial"/>
-          <w:b/>
           <w:sz w:val="28"/>
           <w:szCs w:val="28"/>
           <w:lang w:val="bg-BG"/>
@@ -235,12 +228,31 @@
       <w:r>
         <w:rPr>
           <w:rFonts w:ascii="Arial" w:hAnsi="Arial" w:cs="Arial"/>
-          <w:b/>
-          <w:sz w:val="28"/>
-          <w:szCs w:val="28"/>
-          <w:lang w:val="bg-BG"/>
-        </w:rPr>
-        <w:t xml:space="preserve"> на </w:t>
+          <w:sz w:val="28"/>
+          <w:szCs w:val="28"/>
+          <w:lang w:val="bg-BG"/>
+        </w:rPr>
+        <w:t xml:space="preserve"> </w:t>
+      </w:r>
+      <w:r>
+        <w:rPr>
+          <w:rFonts w:ascii="Arial" w:hAnsi="Arial" w:cs="Arial"/>
+          <w:sz w:val="28"/>
+          <w:szCs w:val="28"/>
+          <w:lang w:val="bg-BG"/>
+        </w:rPr>
+        <w:t>върху</w:t>
+      </w:r>
+      <w:bookmarkStart w:id="0" w:name="_GoBack"/>
+      <w:bookmarkEnd w:id="0"/>
+      <w:r>
+        <w:rPr>
+          <w:rFonts w:ascii="Arial" w:hAnsi="Arial" w:cs="Arial"/>
+          <w:sz w:val="28"/>
+          <w:szCs w:val="28"/>
+          <w:lang w:val="bg-BG"/>
+        </w:rPr>
+        <w:t xml:space="preserve"> </w:t>
       </w:r>
       <w:r>
         <w:rPr>
@@ -256,7 +268,6 @@
       <w:r>
         <w:rPr>
           <w:rFonts w:ascii="Arial" w:hAnsi="Arial" w:cs="Arial"/>
-          <w:b/>
           <w:sz w:val="28"/>
           <w:szCs w:val="28"/>
           <w:lang w:val="en-US"/>
@@ -266,7 +277,6 @@
       <w:r>
         <w:rPr>
           <w:rFonts w:ascii="Arial" w:hAnsi="Arial" w:cs="Arial"/>
-          <w:b/>
           <w:sz w:val="28"/>
           <w:szCs w:val="28"/>
           <w:lang w:val="bg-BG"/>
@@ -276,7 +286,6 @@
       <w:r>
         <w:rPr>
           <w:rFonts w:ascii="Arial" w:hAnsi="Arial" w:cs="Arial"/>
-          <w:b/>
           <w:sz w:val="28"/>
           <w:szCs w:val="28"/>
           <w:lang w:val="en-US"/>
@@ -418,16 +427,14 @@
         </w:numPr>
         <w:rPr>
           <w:rFonts w:ascii="Arial" w:hAnsi="Arial" w:cs="Arial"/>
-          <w:b/>
-          <w:sz w:val="28"/>
-          <w:szCs w:val="28"/>
-          <w:lang w:val="bg-BG"/>
-        </w:rPr>
-      </w:pPr>
-      <w:r>
-        <w:rPr>
-          <w:rFonts w:ascii="Arial" w:hAnsi="Arial" w:cs="Arial"/>
-          <w:b/>
+          <w:sz w:val="28"/>
+          <w:szCs w:val="28"/>
+          <w:lang w:val="bg-BG"/>
+        </w:rPr>
+      </w:pPr>
+      <w:r>
+        <w:rPr>
+          <w:rFonts w:ascii="Arial" w:hAnsi="Arial" w:cs="Arial"/>
           <w:sz w:val="28"/>
           <w:szCs w:val="28"/>
           <w:lang w:val="bg-BG"/>
@@ -437,7 +444,6 @@
       <w:r>
         <w:rPr>
           <w:rFonts w:ascii="Arial" w:hAnsi="Arial" w:cs="Arial"/>
-          <w:b/>
           <w:sz w:val="28"/>
           <w:szCs w:val="28"/>
           <w:lang w:val="bg-BG"/>
@@ -447,7 +453,6 @@
       <w:r>
         <w:rPr>
           <w:rFonts w:ascii="Arial" w:hAnsi="Arial" w:cs="Arial"/>
-          <w:b/>
           <w:sz w:val="28"/>
           <w:szCs w:val="28"/>
           <w:lang w:val="bg-BG"/>
@@ -457,7 +462,6 @@
       <w:r>
         <w:rPr>
           <w:rFonts w:ascii="Arial" w:hAnsi="Arial" w:cs="Arial"/>
-          <w:b/>
           <w:sz w:val="28"/>
           <w:szCs w:val="28"/>
           <w:lang w:val="bg-BG"/>
@@ -467,7 +471,6 @@
       <w:r>
         <w:rPr>
           <w:rFonts w:ascii="Arial" w:hAnsi="Arial" w:cs="Arial"/>
-          <w:b/>
           <w:sz w:val="28"/>
           <w:szCs w:val="28"/>
           <w:lang w:val="bg-BG"/>
@@ -477,7 +480,6 @@
       <w:r>
         <w:rPr>
           <w:rFonts w:ascii="Arial" w:hAnsi="Arial" w:cs="Arial"/>
-          <w:b/>
           <w:color w:val="FF0000"/>
           <w:sz w:val="28"/>
           <w:szCs w:val="28"/>
@@ -488,7 +490,6 @@
       <w:r>
         <w:rPr>
           <w:rFonts w:ascii="Arial" w:hAnsi="Arial" w:cs="Arial"/>
-          <w:b/>
           <w:color w:val="FF0000"/>
           <w:sz w:val="28"/>
           <w:szCs w:val="28"/>
@@ -499,7 +500,6 @@
       <w:r>
         <w:rPr>
           <w:rFonts w:ascii="Arial" w:hAnsi="Arial" w:cs="Arial"/>
-          <w:b/>
           <w:sz w:val="28"/>
           <w:szCs w:val="28"/>
           <w:lang w:val="en-US"/>
@@ -509,7 +509,6 @@
       <w:r>
         <w:rPr>
           <w:rFonts w:ascii="Arial" w:hAnsi="Arial" w:cs="Arial"/>
-          <w:b/>
           <w:sz w:val="28"/>
           <w:szCs w:val="28"/>
           <w:lang w:val="bg-BG"/>
@@ -629,7 +628,6 @@
       <w:r>
         <w:rPr>
           <w:rFonts w:ascii="Arial" w:hAnsi="Arial" w:cs="Arial"/>
-          <w:b/>
           <w:sz w:val="28"/>
           <w:szCs w:val="28"/>
           <w:lang w:val="bg-BG"/>
@@ -671,7 +669,6 @@
       <w:r>
         <w:rPr>
           <w:rFonts w:ascii="Arial" w:hAnsi="Arial" w:cs="Arial"/>
-          <w:b/>
           <w:sz w:val="28"/>
           <w:szCs w:val="28"/>
           <w:lang w:val="bg-BG"/>
@@ -702,7 +699,6 @@
       <w:r>
         <w:rPr>
           <w:rFonts w:ascii="Arial" w:hAnsi="Arial" w:cs="Arial"/>
-          <w:b/>
           <w:sz w:val="28"/>
           <w:szCs w:val="28"/>
           <w:lang w:val="bg-BG"/>
@@ -846,16 +842,14 @@
         </w:numPr>
         <w:rPr>
           <w:rFonts w:ascii="Arial" w:hAnsi="Arial" w:cs="Arial"/>
-          <w:b/>
-          <w:sz w:val="28"/>
-          <w:szCs w:val="28"/>
-          <w:lang w:val="en-US"/>
-        </w:rPr>
-      </w:pPr>
-      <w:r>
-        <w:rPr>
-          <w:rFonts w:ascii="Arial" w:hAnsi="Arial" w:cs="Arial"/>
-          <w:b/>
+          <w:sz w:val="28"/>
+          <w:szCs w:val="28"/>
+          <w:lang w:val="en-US"/>
+        </w:rPr>
+      </w:pPr>
+      <w:r>
+        <w:rPr>
+          <w:rFonts w:ascii="Arial" w:hAnsi="Arial" w:cs="Arial"/>
           <w:sz w:val="28"/>
           <w:szCs w:val="28"/>
           <w:lang w:val="bg-BG"/>
@@ -865,7 +859,6 @@
       <w:r>
         <w:rPr>
           <w:rFonts w:ascii="Arial" w:hAnsi="Arial" w:cs="Arial"/>
-          <w:b/>
           <w:sz w:val="28"/>
           <w:szCs w:val="28"/>
           <w:lang w:val="en-US"/>
@@ -992,21 +985,29 @@
         </w:numPr>
         <w:rPr>
           <w:rFonts w:ascii="Arial" w:hAnsi="Arial" w:cs="Arial"/>
-          <w:b/>
-          <w:sz w:val="28"/>
-          <w:szCs w:val="28"/>
-          <w:lang w:val="bg-BG"/>
-        </w:rPr>
-      </w:pPr>
-      <w:r>
-        <w:rPr>
-          <w:rFonts w:ascii="Arial" w:hAnsi="Arial" w:cs="Arial"/>
-          <w:b/>
-          <w:sz w:val="28"/>
-          <w:szCs w:val="28"/>
-          <w:lang w:val="bg-BG"/>
-        </w:rPr>
-        <w:t xml:space="preserve">Кликнете </w:t>
+          <w:sz w:val="28"/>
+          <w:szCs w:val="28"/>
+          <w:lang w:val="bg-BG"/>
+        </w:rPr>
+      </w:pPr>
+      <w:r>
+        <w:rPr>
+          <w:rFonts w:ascii="Arial" w:hAnsi="Arial" w:cs="Arial"/>
+          <w:sz w:val="28"/>
+          <w:szCs w:val="28"/>
+          <w:lang w:val="bg-BG"/>
+        </w:rPr>
+        <w:t>Кликнете</w:t>
+      </w:r>
+      <w:r>
+        <w:rPr>
+          <w:rFonts w:ascii="Arial" w:hAnsi="Arial" w:cs="Arial"/>
+          <w:b/>
+          <w:sz w:val="28"/>
+          <w:szCs w:val="28"/>
+          <w:lang w:val="bg-BG"/>
+        </w:rPr>
+        <w:t xml:space="preserve"> </w:t>
       </w:r>
       <w:r>
         <w:rPr>
@@ -1022,7 +1023,6 @@
       <w:r>
         <w:rPr>
           <w:rFonts w:ascii="Arial" w:hAnsi="Arial" w:cs="Arial"/>
-          <w:b/>
           <w:sz w:val="28"/>
           <w:szCs w:val="28"/>
           <w:lang w:val="bg-BG"/>
@@ -1032,7 +1032,6 @@
       <w:r>
         <w:rPr>
           <w:rFonts w:ascii="Arial" w:hAnsi="Arial" w:cs="Arial"/>
-          <w:b/>
           <w:sz w:val="28"/>
           <w:szCs w:val="28"/>
           <w:lang w:val="bg-BG"/>
@@ -1042,7 +1041,6 @@
       <w:r>
         <w:rPr>
           <w:rFonts w:ascii="Arial" w:hAnsi="Arial" w:cs="Arial"/>
-          <w:b/>
           <w:sz w:val="28"/>
           <w:szCs w:val="28"/>
           <w:lang w:val="bg-BG"/>
@@ -1178,8 +1176,6 @@
         </w:rPr>
         <w:t xml:space="preserve"> ще трябва да изчакате, за да завърши инсталацията.</w:t>
       </w:r>
-      <w:bookmarkStart w:id="0" w:name="_GoBack"/>
-      <w:bookmarkEnd w:id="0"/>
     </w:p>
     <w:p>
       <w:pPr>
@@ -1200,21 +1196,29 @@
         </w:numPr>
         <w:rPr>
           <w:rFonts w:ascii="Arial" w:hAnsi="Arial" w:cs="Arial"/>
-          <w:b/>
-          <w:sz w:val="28"/>
-          <w:szCs w:val="28"/>
-          <w:lang w:val="bg-BG"/>
-        </w:rPr>
-      </w:pPr>
-      <w:r>
-        <w:rPr>
-          <w:rFonts w:ascii="Arial" w:hAnsi="Arial" w:cs="Arial"/>
-          <w:b/>
-          <w:sz w:val="28"/>
-          <w:szCs w:val="28"/>
-          <w:lang w:val="bg-BG"/>
-        </w:rPr>
-        <w:t xml:space="preserve">След като инсталацията е готова </w:t>
+          <w:sz w:val="28"/>
+          <w:szCs w:val="28"/>
+          <w:lang w:val="bg-BG"/>
+        </w:rPr>
+      </w:pPr>
+      <w:r>
+        <w:rPr>
+          <w:rFonts w:ascii="Arial" w:hAnsi="Arial" w:cs="Arial"/>
+          <w:sz w:val="28"/>
+          <w:szCs w:val="28"/>
+          <w:lang w:val="bg-BG"/>
+        </w:rPr>
+        <w:t>След като инсталацията е готова</w:t>
+      </w:r>
+      <w:r>
+        <w:rPr>
+          <w:rFonts w:ascii="Arial" w:hAnsi="Arial" w:cs="Arial"/>
+          <w:b/>
+          <w:sz w:val="28"/>
+          <w:szCs w:val="28"/>
+          <w:lang w:val="bg-BG"/>
+        </w:rPr>
+        <w:t xml:space="preserve"> </w:t>
       </w:r>
       <w:r>
         <w:rPr>
@@ -1230,7 +1234,6 @@
       <w:r>
         <w:rPr>
           <w:rFonts w:ascii="Arial" w:hAnsi="Arial" w:cs="Arial"/>
-          <w:b/>
           <w:sz w:val="28"/>
           <w:szCs w:val="28"/>
           <w:lang w:val="bg-BG"/>
@@ -1240,7 +1243,6 @@
       <w:r>
         <w:rPr>
           <w:rFonts w:ascii="Arial" w:hAnsi="Arial" w:cs="Arial"/>
-          <w:b/>
           <w:sz w:val="28"/>
           <w:szCs w:val="28"/>
           <w:lang w:val="en-US"/>
@@ -1250,7 +1252,6 @@
       <w:r>
         <w:rPr>
           <w:rFonts w:ascii="Arial" w:hAnsi="Arial" w:cs="Arial"/>
-          <w:b/>
           <w:sz w:val="28"/>
           <w:szCs w:val="28"/>
           <w:lang w:val="bg-BG"/>

</xml_diff>